<commit_message>
feat(main): add report lab6(3)
</commit_message>
<xml_diff>
--- a/labs/lab06/report/report.docx
+++ b/labs/lab06/report/report.docx
@@ -7,13 +7,7 @@
         <w:pStyle w:val="Title"/>
       </w:pPr>
       <w:r>
-        <w:t xml:space="preserve">Шаблон</w:t>
-      </w:r>
-      <w:r>
-        <w:t xml:space="preserve"> </w:t>
-      </w:r>
-      <w:r>
-        <w:t xml:space="preserve">отчёта</w:t>
+        <w:t xml:space="preserve">Отчет</w:t>
       </w:r>
       <w:r>
         <w:t xml:space="preserve"> </w:t>
@@ -33,19 +27,31 @@
       <w:r>
         <w:t xml:space="preserve">работе</w:t>
       </w:r>
+      <w:r>
+        <w:t xml:space="preserve"> </w:t>
+      </w:r>
+      <w:r>
+        <w:t xml:space="preserve">№6</w:t>
+      </w:r>
     </w:p>
     <w:p>
       <w:pPr>
         <w:pStyle w:val="Subtitle"/>
       </w:pPr>
       <w:r>
-        <w:t xml:space="preserve">Простейший</w:t>
-      </w:r>
-      <w:r>
-        <w:t xml:space="preserve"> </w:t>
-      </w:r>
-      <w:r>
-        <w:t xml:space="preserve">вариант</w:t>
+        <w:t xml:space="preserve">Дисциплина:</w:t>
+      </w:r>
+      <w:r>
+        <w:t xml:space="preserve"> </w:t>
+      </w:r>
+      <w:r>
+        <w:t xml:space="preserve">архитектура</w:t>
+      </w:r>
+      <w:r>
+        <w:t xml:space="preserve"> </w:t>
+      </w:r>
+      <w:r>
+        <w:t xml:space="preserve">компьютера</w:t>
       </w:r>
     </w:p>
     <w:p>
@@ -53,19 +59,19 @@
         <w:pStyle w:val="Author"/>
       </w:pPr>
       <w:r>
-        <w:t xml:space="preserve">Дмитрий</w:t>
-      </w:r>
-      <w:r>
-        <w:t xml:space="preserve"> </w:t>
-      </w:r>
-      <w:r>
-        <w:t xml:space="preserve">Сергеевич</w:t>
-      </w:r>
-      <w:r>
-        <w:t xml:space="preserve"> </w:t>
-      </w:r>
-      <w:r>
-        <w:t xml:space="preserve">Кулябов</w:t>
+        <w:t xml:space="preserve">Провоторов</w:t>
+      </w:r>
+      <w:r>
+        <w:t xml:space="preserve"> </w:t>
+      </w:r>
+      <w:r>
+        <w:t xml:space="preserve">Антон</w:t>
+      </w:r>
+      <w:r>
+        <w:t xml:space="preserve"> </w:t>
+      </w:r>
+      <w:r>
+        <w:t xml:space="preserve">Григорьевич</w:t>
       </w:r>
     </w:p>
     <w:sdt>
@@ -1483,7 +1489,7 @@
         <w:pStyle w:val="BodyText"/>
       </w:pPr>
       <w:r>
-        <w:t xml:space="preserve">Создаю и запускаю новый исполняемый файл (рис. [??]). Я посчитала для проверки правильности работы программы значение выражения самостоятельно, программа отработала верно.</w:t>
+        <w:t xml:space="preserve">Создаю и запускаю новый исполняемый файл (рис. [??]). Я посчитал для проверки правильности работы программы значение выражения самостоятельно, программа отработала верно.</w:t>
       </w:r>
     </w:p>
     <w:p>
@@ -3516,7 +3522,7 @@
         <w:pStyle w:val="FirstParagraph"/>
       </w:pPr>
       <w:r>
-        <w:t xml:space="preserve">При выполнении данной лабораторной работы я освоила арифметические инструкции языка ассемблера NASM.</w:t>
+        <w:t xml:space="preserve">При выполнении данной лабораторной работы я освоил арифметические инструкции языка ассемблера NASM.</w:t>
       </w:r>
     </w:p>
     <w:bookmarkEnd w:id="103"/>

</xml_diff>